<commit_message>
Updated support of python3.8
</commit_message>
<xml_diff>
--- a/instruction_manual/INSTRUCTION_MANUAL.docx
+++ b/instruction_manual/INSTRUCTION_MANUAL.docx
@@ -333,7 +333,7 @@
         <w:pStyle w:val="Compact"/>
       </w:pPr>
       <w:r>
-        <w:t xml:space="preserve">Python 3.7 or higher</w:t>
+        <w:t xml:space="preserve">Python 3.8 or higher</w:t>
       </w:r>
     </w:p>
     <w:p>
@@ -528,7 +528,7 @@
         <w:pStyle w:val="FirstParagraph"/>
       </w:pPr>
       <w:r>
-        <w:t xml:space="preserve">It is recommended to use a virtual environment:</w:t>
+        <w:t xml:space="preserve">It is recommended to use a virtual environment with Python 3.8+:</w:t>
       </w:r>
     </w:p>
     <w:p>
@@ -559,9 +559,96 @@
         </w:rPr>
         <w:t xml:space="preserve"> venv venv</w:t>
       </w:r>
-      <w:r>
-        <w:br/>
-      </w:r>
+    </w:p>
+    <w:p>
+      <w:pPr>
+        <w:pStyle w:val="FirstParagraph"/>
+      </w:pPr>
+      <w:r>
+        <w:t xml:space="preserve">If the above command does not work, remove the created</w:t>
+      </w:r>
+      <w:r>
+        <w:t xml:space="preserve"> </w:t>
+      </w:r>
+      <w:r>
+        <w:rPr>
+          <w:rStyle w:val="VerbatimChar"/>
+        </w:rPr>
+        <w:t xml:space="preserve">venv</w:t>
+      </w:r>
+      <w:r>
+        <w:t xml:space="preserve"> </w:t>
+      </w:r>
+      <w:r>
+        <w:t xml:space="preserve">folder and run:</w:t>
+      </w:r>
+    </w:p>
+    <w:p>
+      <w:pPr>
+        <w:pStyle w:val="SourceCode"/>
+      </w:pPr>
+      <w:r>
+        <w:rPr>
+          <w:rStyle w:val="ExtensionTok"/>
+        </w:rPr>
+        <w:t xml:space="preserve">python</w:t>
+      </w:r>
+      <w:r>
+        <w:rPr>
+          <w:rStyle w:val="NormalTok"/>
+        </w:rPr>
+        <w:t xml:space="preserve"> </w:t>
+      </w:r>
+      <w:r>
+        <w:rPr>
+          <w:rStyle w:val="AttributeTok"/>
+        </w:rPr>
+        <w:t xml:space="preserve">-m</w:t>
+      </w:r>
+      <w:r>
+        <w:rPr>
+          <w:rStyle w:val="NormalTok"/>
+        </w:rPr>
+        <w:t xml:space="preserve"> venv venv </w:t>
+      </w:r>
+      <w:r>
+        <w:rPr>
+          <w:rStyle w:val="AttributeTok"/>
+        </w:rPr>
+        <w:t xml:space="preserve">--symlinks</w:t>
+      </w:r>
+    </w:p>
+    <w:p>
+      <w:pPr>
+        <w:pStyle w:val="FirstParagraph"/>
+      </w:pPr>
+      <w:r>
+        <w:t xml:space="preserve">On Windows, activate with:</w:t>
+      </w:r>
+    </w:p>
+    <w:p>
+      <w:pPr>
+        <w:pStyle w:val="SourceCode"/>
+      </w:pPr>
+      <w:r>
+        <w:rPr>
+          <w:rStyle w:val="ExtensionTok"/>
+        </w:rPr>
+        <w:t xml:space="preserve">venv\Scripts\activate</w:t>
+      </w:r>
+    </w:p>
+    <w:p>
+      <w:pPr>
+        <w:pStyle w:val="FirstParagraph"/>
+      </w:pPr>
+      <w:r>
+        <w:t xml:space="preserve">On macOS/Linux, activate with:</w:t>
+      </w:r>
+    </w:p>
+    <w:p>
+      <w:pPr>
+        <w:pStyle w:val="SourceCode"/>
+      </w:pPr>
       <w:r>
         <w:rPr>
           <w:rStyle w:val="BuiltInTok"/>
@@ -572,17 +659,21 @@
         <w:rPr>
           <w:rStyle w:val="NormalTok"/>
         </w:rPr>
-        <w:t xml:space="preserve"> venv/bin/activate  </w:t>
-      </w:r>
-      <w:r>
-        <w:rPr>
-          <w:rStyle w:val="CommentTok"/>
-        </w:rPr>
-        <w:t xml:space="preserve"># On Windows: venv\Scripts\activate</w:t>
-      </w:r>
-      <w:r>
-        <w:br/>
-      </w:r>
+        <w:t xml:space="preserve"> venv/bin/activate</w:t>
+      </w:r>
+    </w:p>
+    <w:p>
+      <w:pPr>
+        <w:pStyle w:val="FirstParagraph"/>
+      </w:pPr>
+      <w:r>
+        <w:t xml:space="preserve">Then install dependencies:</w:t>
+      </w:r>
+    </w:p>
+    <w:p>
+      <w:pPr>
+        <w:pStyle w:val="SourceCode"/>
+      </w:pPr>
       <w:r>
         <w:rPr>
           <w:rStyle w:val="ExtensionTok"/>

</xml_diff>

<commit_message>
Updated repo url in docs
</commit_message>
<xml_diff>
--- a/instruction_manual/INSTRUCTION_MANUAL.docx
+++ b/instruction_manual/INSTRUCTION_MANUAL.docx
@@ -417,25 +417,7 @@
         <w:rPr>
           <w:rStyle w:val="NormalTok"/>
         </w:rPr>
-        <w:t xml:space="preserve"> clone </w:t>
-      </w:r>
-      <w:r>
-        <w:rPr>
-          <w:rStyle w:val="OperatorTok"/>
-        </w:rPr>
-        <w:t xml:space="preserve">&lt;</w:t>
-      </w:r>
-      <w:r>
-        <w:rPr>
-          <w:rStyle w:val="NormalTok"/>
-        </w:rPr>
-        <w:t xml:space="preserve">your-repo-url</w:t>
-      </w:r>
-      <w:r>
-        <w:rPr>
-          <w:rStyle w:val="OperatorTok"/>
-        </w:rPr>
-        <w:t xml:space="preserve">&gt;</w:t>
+        <w:t xml:space="preserve"> clone https://github.com/ml-multimedia-hit-2025/deepcompress.git</w:t>
       </w:r>
       <w:r>
         <w:br/>

</xml_diff>